<commit_message>
revisi part1 PASCA SEMHAS
</commit_message>
<xml_diff>
--- a/LAMPIRAN.docx
+++ b/LAMPIRAN.docx
@@ -2,16 +2,17 @@
 <file path=word/document.xml><?xml version="1.0" encoding="utf-8"?>
 <w:document xmlns:wpc="http://schemas.microsoft.com/office/word/2010/wordprocessingCanvas" xmlns:cx="http://schemas.microsoft.com/office/drawing/2014/chartex" xmlns:cx1="http://schemas.microsoft.com/office/drawing/2015/9/8/chartex" xmlns:cx2="http://schemas.microsoft.com/office/drawing/2015/10/21/chartex" xmlns:cx3="http://schemas.microsoft.com/office/drawing/2016/5/9/chartex" xmlns:cx4="http://schemas.microsoft.com/office/drawing/2016/5/10/chartex" xmlns:cx5="http://schemas.microsoft.com/office/drawing/2016/5/11/chartex" xmlns:cx6="http://schemas.microsoft.com/office/drawing/2016/5/12/chartex" xmlns:cx7="http://schemas.microsoft.com/office/drawing/2016/5/13/chartex" xmlns:cx8="http://schemas.microsoft.com/office/drawing/2016/5/14/chartex" xmlns:mc="http://schemas.openxmlformats.org/markup-compatibility/2006" xmlns:aink="http://schemas.microsoft.com/office/drawing/2016/ink" xmlns:am3d="http://schemas.microsoft.com/office/drawing/2017/model3d" xmlns:o="urn:schemas-microsoft-com:office:office" xmlns:r="http://schemas.openxmlformats.org/officeDocument/2006/relationships" xmlns:m="http://schemas.openxmlformats.org/officeDocument/2006/math" xmlns:v="urn:schemas-microsoft-com:vml" xmlns:wp14="http://schemas.microsoft.com/office/word/2010/wordprocessingDrawing" xmlns:wp="http://schemas.openxmlformats.org/drawingml/2006/wordprocessingDrawing" xmlns:w10="urn:schemas-microsoft-com:office:word" xmlns:w="http://schemas.openxmlformats.org/wordprocessingml/2006/main" xmlns:w14="http://schemas.microsoft.com/office/word/2010/wordml" xmlns:w15="http://schemas.microsoft.com/office/word/2012/wordml" xmlns:w16cex="http://schemas.microsoft.com/office/word/2018/wordml/cex" xmlns:w16cid="http://schemas.microsoft.com/office/word/2016/wordml/cid" xmlns:w16="http://schemas.microsoft.com/office/word/2018/wordml" xmlns:w16sdtdh="http://schemas.microsoft.com/office/word/2020/wordml/sdtdatahash" xmlns:w16se="http://schemas.microsoft.com/office/word/2015/wordml/symex" xmlns:wpg="http://schemas.microsoft.com/office/word/2010/wordprocessingGroup" xmlns:wpi="http://schemas.microsoft.com/office/word/2010/wordprocessingInk" xmlns:wne="http://schemas.microsoft.com/office/word/2006/wordml" xmlns:wps="http://schemas.microsoft.com/office/word/2010/wordprocessingShape" mc:Ignorable="w14 w15 w16se w16cid w16 w16cex w16sdtdh wp14">
   <w:body>
+    <w:bookmarkStart w:id="0" w:name="_Hlk109212910"/>
     <w:p>
       <w:pPr>
         <w:ind w:left="1418"/>
         <w:jc w:val="center"/>
       </w:pPr>
-      <w:bookmarkStart w:id="0" w:name="_Hlk109212910"/>
       <w:r>
         <w:rPr>
           <w:rFonts w:cs="Times New Roman"/>
           <w:noProof/>
+          <w:lang w:val="id-ID" w:eastAsia="id-ID"/>
         </w:rPr>
         <mc:AlternateContent>
           <mc:Choice Requires="wps">
@@ -77,6 +78,7 @@
         <w:rPr>
           <w:rFonts w:cs="Times New Roman"/>
           <w:noProof/>
+          <w:lang w:val="id-ID" w:eastAsia="id-ID"/>
         </w:rPr>
         <mc:AlternateContent>
           <mc:Choice Requires="wps">
@@ -142,6 +144,7 @@
         <w:rPr>
           <w:rFonts w:cs="Times New Roman"/>
           <w:noProof/>
+          <w:lang w:val="id-ID" w:eastAsia="id-ID"/>
         </w:rPr>
         <w:drawing>
           <wp:anchor distT="0" distB="0" distL="114300" distR="114300" simplePos="0" relativeHeight="251663360" behindDoc="1" locked="0" layoutInCell="1" allowOverlap="1" wp14:anchorId="60832998" wp14:editId="22DF981E">
@@ -340,33 +343,27 @@
     </w:p>
     <w:p>
       <w:pPr>
-        <w:keepNext/>
-        <w:keepLines/>
-        <w:spacing w:before="240" w:after="0"/>
+        <w:spacing w:line="360" w:lineRule="auto"/>
         <w:jc w:val="center"/>
-        <w:outlineLvl w:val="0"/>
-        <w:rPr>
-          <w:rFonts w:eastAsiaTheme="majorEastAsia" w:cstheme="majorBidi"/>
+        <w:rPr>
           <w:b/>
-          <w:caps/>
+          <w:bCs/>
           <w:sz w:val="28"/>
-          <w:szCs w:val="32"/>
+          <w:szCs w:val="24"/>
         </w:rPr>
       </w:pPr>
       <w:r>
         <w:rPr>
-          <w:rFonts w:eastAsiaTheme="majorEastAsia" w:cstheme="majorBidi"/>
           <w:b/>
-          <w:caps/>
+          <w:bCs/>
           <w:sz w:val="28"/>
-          <w:szCs w:val="32"/>
+          <w:szCs w:val="24"/>
         </w:rPr>
         <w:lastRenderedPageBreak/>
         <w:t>BIODATA PENELITI</w:t>
       </w:r>
       <w:bookmarkEnd w:id="1"/>
     </w:p>
-    <w:p/>
     <w:tbl>
       <w:tblPr>
         <w:tblStyle w:val="TableGrid1"/>
@@ -1417,6 +1414,7 @@
         <w:rPr>
           <w:rFonts w:cs="Times New Roman"/>
           <w:noProof/>
+          <w:lang w:val="id-ID" w:eastAsia="id-ID"/>
         </w:rPr>
         <w:lastRenderedPageBreak/>
         <mc:AlternateContent>
@@ -1483,6 +1481,7 @@
         <w:rPr>
           <w:rFonts w:cs="Times New Roman"/>
           <w:noProof/>
+          <w:lang w:val="id-ID" w:eastAsia="id-ID"/>
         </w:rPr>
         <mc:AlternateContent>
           <mc:Choice Requires="wps">
@@ -1548,6 +1547,7 @@
         <w:rPr>
           <w:rFonts w:cs="Times New Roman"/>
           <w:noProof/>
+          <w:lang w:val="id-ID" w:eastAsia="id-ID"/>
         </w:rPr>
         <w:drawing>
           <wp:anchor distT="0" distB="0" distL="114300" distR="114300" simplePos="0" relativeHeight="251667456" behindDoc="1" locked="0" layoutInCell="1" allowOverlap="1" wp14:anchorId="534854F1" wp14:editId="18EF7A45">
@@ -1723,6 +1723,7 @@
     </w:p>
     <w:p>
       <w:pPr>
+        <w:spacing w:line="360" w:lineRule="auto"/>
         <w:jc w:val="center"/>
         <w:rPr>
           <w:b/>
@@ -1756,9 +1757,9 @@
         <w:tblLook w:val="04A0" w:firstRow="1" w:lastRow="0" w:firstColumn="1" w:lastColumn="0" w:noHBand="0" w:noVBand="1"/>
       </w:tblPr>
       <w:tblGrid>
-        <w:gridCol w:w="372"/>
-        <w:gridCol w:w="48"/>
-        <w:gridCol w:w="483"/>
+        <w:gridCol w:w="284"/>
+        <w:gridCol w:w="88"/>
+        <w:gridCol w:w="531"/>
         <w:gridCol w:w="1299"/>
         <w:gridCol w:w="742"/>
         <w:gridCol w:w="283"/>
@@ -1771,11 +1772,12 @@
       <w:tr>
         <w:trPr>
           <w:gridAfter w:val="1"/>
-          <w:wAfter w:w="139" w:type="dxa"/>
+          <w:wAfter w:w="138" w:type="dxa"/>
         </w:trPr>
         <w:tc>
           <w:tcPr>
-            <w:tcW w:w="376" w:type="dxa"/>
+            <w:tcW w:w="372" w:type="dxa"/>
+            <w:gridSpan w:val="2"/>
           </w:tcPr>
           <w:p>
             <w:pPr>
@@ -1795,8 +1797,8 @@
         </w:tc>
         <w:tc>
           <w:tcPr>
-            <w:tcW w:w="2583" w:type="dxa"/>
-            <w:gridSpan w:val="4"/>
+            <w:tcW w:w="2572" w:type="dxa"/>
+            <w:gridSpan w:val="3"/>
           </w:tcPr>
           <w:p>
             <w:pPr>
@@ -1823,7 +1825,7 @@
         </w:tc>
         <w:tc>
           <w:tcPr>
-            <w:tcW w:w="241" w:type="dxa"/>
+            <w:tcW w:w="283" w:type="dxa"/>
           </w:tcPr>
           <w:p>
             <w:pPr>
@@ -1841,7 +1843,7 @@
         </w:tc>
         <w:tc>
           <w:tcPr>
-            <w:tcW w:w="4599" w:type="dxa"/>
+            <w:tcW w:w="4573" w:type="dxa"/>
             <w:gridSpan w:val="4"/>
           </w:tcPr>
           <w:p>
@@ -1878,11 +1880,12 @@
       <w:tr>
         <w:trPr>
           <w:gridAfter w:val="1"/>
-          <w:wAfter w:w="139" w:type="dxa"/>
+          <w:wAfter w:w="138" w:type="dxa"/>
         </w:trPr>
         <w:tc>
           <w:tcPr>
-            <w:tcW w:w="376" w:type="dxa"/>
+            <w:tcW w:w="372" w:type="dxa"/>
+            <w:gridSpan w:val="2"/>
           </w:tcPr>
           <w:p>
             <w:pPr>
@@ -1902,8 +1905,8 @@
         </w:tc>
         <w:tc>
           <w:tcPr>
-            <w:tcW w:w="2583" w:type="dxa"/>
-            <w:gridSpan w:val="4"/>
+            <w:tcW w:w="2572" w:type="dxa"/>
+            <w:gridSpan w:val="3"/>
           </w:tcPr>
           <w:p>
             <w:pPr>
@@ -1922,7 +1925,7 @@
         </w:tc>
         <w:tc>
           <w:tcPr>
-            <w:tcW w:w="241" w:type="dxa"/>
+            <w:tcW w:w="283" w:type="dxa"/>
           </w:tcPr>
           <w:p>
             <w:pPr>
@@ -1940,7 +1943,7 @@
         </w:tc>
         <w:tc>
           <w:tcPr>
-            <w:tcW w:w="4599" w:type="dxa"/>
+            <w:tcW w:w="4573" w:type="dxa"/>
             <w:gridSpan w:val="4"/>
           </w:tcPr>
           <w:p>
@@ -1961,11 +1964,12 @@
       <w:tr>
         <w:trPr>
           <w:gridAfter w:val="1"/>
-          <w:wAfter w:w="139" w:type="dxa"/>
+          <w:wAfter w:w="138" w:type="dxa"/>
         </w:trPr>
         <w:tc>
           <w:tcPr>
-            <w:tcW w:w="376" w:type="dxa"/>
+            <w:tcW w:w="372" w:type="dxa"/>
+            <w:gridSpan w:val="2"/>
           </w:tcPr>
           <w:p>
             <w:pPr>
@@ -1985,8 +1989,8 @@
         </w:tc>
         <w:tc>
           <w:tcPr>
-            <w:tcW w:w="2583" w:type="dxa"/>
-            <w:gridSpan w:val="4"/>
+            <w:tcW w:w="2572" w:type="dxa"/>
+            <w:gridSpan w:val="3"/>
           </w:tcPr>
           <w:p>
             <w:pPr>
@@ -2027,7 +2031,7 @@
         </w:tc>
         <w:tc>
           <w:tcPr>
-            <w:tcW w:w="241" w:type="dxa"/>
+            <w:tcW w:w="283" w:type="dxa"/>
           </w:tcPr>
           <w:p>
             <w:pPr>
@@ -2045,7 +2049,7 @@
         </w:tc>
         <w:tc>
           <w:tcPr>
-            <w:tcW w:w="4599" w:type="dxa"/>
+            <w:tcW w:w="4573" w:type="dxa"/>
             <w:gridSpan w:val="4"/>
           </w:tcPr>
           <w:p>
@@ -2194,11 +2198,12 @@
       <w:tr>
         <w:trPr>
           <w:gridAfter w:val="1"/>
-          <w:wAfter w:w="139" w:type="dxa"/>
+          <w:wAfter w:w="138" w:type="dxa"/>
         </w:trPr>
         <w:tc>
           <w:tcPr>
-            <w:tcW w:w="376" w:type="dxa"/>
+            <w:tcW w:w="372" w:type="dxa"/>
+            <w:gridSpan w:val="2"/>
           </w:tcPr>
           <w:p>
             <w:pPr>
@@ -2218,8 +2223,8 @@
         </w:tc>
         <w:tc>
           <w:tcPr>
-            <w:tcW w:w="2583" w:type="dxa"/>
-            <w:gridSpan w:val="4"/>
+            <w:tcW w:w="2572" w:type="dxa"/>
+            <w:gridSpan w:val="3"/>
           </w:tcPr>
           <w:p>
             <w:pPr>
@@ -2246,7 +2251,7 @@
         </w:tc>
         <w:tc>
           <w:tcPr>
-            <w:tcW w:w="491" w:type="dxa"/>
+            <w:tcW w:w="533" w:type="dxa"/>
             <w:gridSpan w:val="2"/>
           </w:tcPr>
           <w:p>
@@ -2265,7 +2270,7 @@
         </w:tc>
         <w:tc>
           <w:tcPr>
-            <w:tcW w:w="4349" w:type="dxa"/>
+            <w:tcW w:w="4323" w:type="dxa"/>
             <w:gridSpan w:val="3"/>
           </w:tcPr>
           <w:p>
@@ -2299,11 +2304,12 @@
       <w:tr>
         <w:trPr>
           <w:gridAfter w:val="1"/>
-          <w:wAfter w:w="139" w:type="dxa"/>
+          <w:wAfter w:w="138" w:type="dxa"/>
         </w:trPr>
         <w:tc>
           <w:tcPr>
-            <w:tcW w:w="376" w:type="dxa"/>
+            <w:tcW w:w="372" w:type="dxa"/>
+            <w:gridSpan w:val="2"/>
           </w:tcPr>
           <w:p>
             <w:pPr>
@@ -2323,8 +2329,8 @@
         </w:tc>
         <w:tc>
           <w:tcPr>
-            <w:tcW w:w="2583" w:type="dxa"/>
-            <w:gridSpan w:val="4"/>
+            <w:tcW w:w="2572" w:type="dxa"/>
+            <w:gridSpan w:val="3"/>
           </w:tcPr>
           <w:p>
             <w:pPr>
@@ -2359,7 +2365,7 @@
         </w:tc>
         <w:tc>
           <w:tcPr>
-            <w:tcW w:w="491" w:type="dxa"/>
+            <w:tcW w:w="533" w:type="dxa"/>
             <w:gridSpan w:val="2"/>
           </w:tcPr>
           <w:p>
@@ -2378,7 +2384,7 @@
         </w:tc>
         <w:tc>
           <w:tcPr>
-            <w:tcW w:w="4349" w:type="dxa"/>
+            <w:tcW w:w="4323" w:type="dxa"/>
             <w:gridSpan w:val="3"/>
           </w:tcPr>
           <w:p>
@@ -2398,24 +2404,21 @@
         </w:tc>
       </w:tr>
       <w:tr>
-        <w:tblPrEx>
-          <w:tblBorders>
-            <w:top w:val="single" w:sz="4" w:space="0" w:color="auto"/>
-            <w:left w:val="single" w:sz="4" w:space="0" w:color="auto"/>
-            <w:bottom w:val="single" w:sz="4" w:space="0" w:color="auto"/>
-            <w:right w:val="single" w:sz="4" w:space="0" w:color="auto"/>
-            <w:insideH w:val="single" w:sz="4" w:space="0" w:color="auto"/>
-            <w:insideV w:val="single" w:sz="4" w:space="0" w:color="auto"/>
-          </w:tblBorders>
-        </w:tblPrEx>
         <w:trPr>
-          <w:gridBefore w:val="2"/>
-          <w:wBefore w:w="425" w:type="dxa"/>
+          <w:gridBefore w:val="1"/>
+          <w:wBefore w:w="284" w:type="dxa"/>
           <w:trHeight w:val="827"/>
         </w:trPr>
         <w:tc>
           <w:tcPr>
-            <w:tcW w:w="485" w:type="dxa"/>
+            <w:tcW w:w="619" w:type="dxa"/>
+            <w:gridSpan w:val="2"/>
+            <w:tcBorders>
+              <w:top w:val="single" w:sz="4" w:space="0" w:color="auto"/>
+              <w:left w:val="single" w:sz="4" w:space="0" w:color="auto"/>
+              <w:bottom w:val="single" w:sz="4" w:space="0" w:color="auto"/>
+              <w:right w:val="single" w:sz="4" w:space="0" w:color="auto"/>
+            </w:tcBorders>
             <w:vAlign w:val="center"/>
           </w:tcPr>
           <w:p>
@@ -2442,7 +2445,13 @@
         </w:tc>
         <w:tc>
           <w:tcPr>
-            <w:tcW w:w="1305" w:type="dxa"/>
+            <w:tcW w:w="1299" w:type="dxa"/>
+            <w:tcBorders>
+              <w:top w:val="single" w:sz="4" w:space="0" w:color="auto"/>
+              <w:left w:val="single" w:sz="4" w:space="0" w:color="auto"/>
+              <w:bottom w:val="single" w:sz="4" w:space="0" w:color="auto"/>
+              <w:right w:val="single" w:sz="4" w:space="0" w:color="auto"/>
+            </w:tcBorders>
             <w:vAlign w:val="center"/>
           </w:tcPr>
           <w:p>
@@ -2470,8 +2479,14 @@
         </w:tc>
         <w:tc>
           <w:tcPr>
-            <w:tcW w:w="1619" w:type="dxa"/>
+            <w:tcW w:w="1657" w:type="dxa"/>
             <w:gridSpan w:val="4"/>
+            <w:tcBorders>
+              <w:top w:val="single" w:sz="4" w:space="0" w:color="auto"/>
+              <w:left w:val="single" w:sz="4" w:space="0" w:color="auto"/>
+              <w:bottom w:val="single" w:sz="4" w:space="0" w:color="auto"/>
+              <w:right w:val="single" w:sz="4" w:space="0" w:color="auto"/>
+            </w:tcBorders>
           </w:tcPr>
           <w:p>
             <w:pPr>
@@ -2518,7 +2533,13 @@
         </w:tc>
         <w:tc>
           <w:tcPr>
-            <w:tcW w:w="2569" w:type="dxa"/>
+            <w:tcW w:w="2548" w:type="dxa"/>
+            <w:tcBorders>
+              <w:top w:val="single" w:sz="4" w:space="0" w:color="auto"/>
+              <w:left w:val="single" w:sz="4" w:space="0" w:color="auto"/>
+              <w:bottom w:val="single" w:sz="4" w:space="0" w:color="auto"/>
+              <w:right w:val="single" w:sz="4" w:space="0" w:color="auto"/>
+            </w:tcBorders>
             <w:vAlign w:val="center"/>
           </w:tcPr>
           <w:p>
@@ -2566,8 +2587,14 @@
         </w:tc>
         <w:tc>
           <w:tcPr>
-            <w:tcW w:w="1535" w:type="dxa"/>
+            <w:tcW w:w="1531" w:type="dxa"/>
             <w:gridSpan w:val="2"/>
+            <w:tcBorders>
+              <w:top w:val="single" w:sz="4" w:space="0" w:color="auto"/>
+              <w:left w:val="single" w:sz="4" w:space="0" w:color="auto"/>
+              <w:bottom w:val="single" w:sz="4" w:space="0" w:color="auto"/>
+              <w:right w:val="single" w:sz="4" w:space="0" w:color="auto"/>
+            </w:tcBorders>
             <w:vAlign w:val="center"/>
           </w:tcPr>
           <w:p>
@@ -2595,24 +2622,21 @@
         </w:tc>
       </w:tr>
       <w:tr>
-        <w:tblPrEx>
-          <w:tblBorders>
-            <w:top w:val="single" w:sz="4" w:space="0" w:color="auto"/>
-            <w:left w:val="single" w:sz="4" w:space="0" w:color="auto"/>
-            <w:bottom w:val="single" w:sz="4" w:space="0" w:color="auto"/>
-            <w:right w:val="single" w:sz="4" w:space="0" w:color="auto"/>
-            <w:insideH w:val="single" w:sz="4" w:space="0" w:color="auto"/>
-            <w:insideV w:val="single" w:sz="4" w:space="0" w:color="auto"/>
-          </w:tblBorders>
-        </w:tblPrEx>
         <w:trPr>
-          <w:gridBefore w:val="2"/>
-          <w:wBefore w:w="425" w:type="dxa"/>
+          <w:gridBefore w:val="1"/>
+          <w:wBefore w:w="284" w:type="dxa"/>
           <w:trHeight w:val="4226"/>
         </w:trPr>
         <w:tc>
           <w:tcPr>
-            <w:tcW w:w="485" w:type="dxa"/>
+            <w:tcW w:w="619" w:type="dxa"/>
+            <w:gridSpan w:val="2"/>
+            <w:tcBorders>
+              <w:top w:val="single" w:sz="4" w:space="0" w:color="auto"/>
+              <w:left w:val="single" w:sz="4" w:space="0" w:color="auto"/>
+              <w:bottom w:val="single" w:sz="4" w:space="0" w:color="auto"/>
+              <w:right w:val="single" w:sz="4" w:space="0" w:color="auto"/>
+            </w:tcBorders>
           </w:tcPr>
           <w:p>
             <w:pPr>
@@ -2629,7 +2653,13 @@
         </w:tc>
         <w:tc>
           <w:tcPr>
-            <w:tcW w:w="1305" w:type="dxa"/>
+            <w:tcW w:w="1299" w:type="dxa"/>
+            <w:tcBorders>
+              <w:top w:val="single" w:sz="4" w:space="0" w:color="auto"/>
+              <w:left w:val="single" w:sz="4" w:space="0" w:color="auto"/>
+              <w:bottom w:val="single" w:sz="4" w:space="0" w:color="auto"/>
+              <w:right w:val="single" w:sz="4" w:space="0" w:color="auto"/>
+            </w:tcBorders>
           </w:tcPr>
           <w:p>
             <w:pPr>
@@ -2645,8 +2675,14 @@
         </w:tc>
         <w:tc>
           <w:tcPr>
-            <w:tcW w:w="1619" w:type="dxa"/>
+            <w:tcW w:w="1657" w:type="dxa"/>
             <w:gridSpan w:val="4"/>
+            <w:tcBorders>
+              <w:top w:val="single" w:sz="4" w:space="0" w:color="auto"/>
+              <w:left w:val="single" w:sz="4" w:space="0" w:color="auto"/>
+              <w:bottom w:val="single" w:sz="4" w:space="0" w:color="auto"/>
+              <w:right w:val="single" w:sz="4" w:space="0" w:color="auto"/>
+            </w:tcBorders>
           </w:tcPr>
           <w:p>
             <w:pPr>
@@ -2662,7 +2698,13 @@
         </w:tc>
         <w:tc>
           <w:tcPr>
-            <w:tcW w:w="2569" w:type="dxa"/>
+            <w:tcW w:w="2548" w:type="dxa"/>
+            <w:tcBorders>
+              <w:top w:val="single" w:sz="4" w:space="0" w:color="auto"/>
+              <w:left w:val="single" w:sz="4" w:space="0" w:color="auto"/>
+              <w:bottom w:val="single" w:sz="4" w:space="0" w:color="auto"/>
+              <w:right w:val="single" w:sz="4" w:space="0" w:color="auto"/>
+            </w:tcBorders>
           </w:tcPr>
           <w:p>
             <w:pPr>
@@ -2678,8 +2720,14 @@
         </w:tc>
         <w:tc>
           <w:tcPr>
-            <w:tcW w:w="1535" w:type="dxa"/>
+            <w:tcW w:w="1531" w:type="dxa"/>
             <w:gridSpan w:val="2"/>
+            <w:tcBorders>
+              <w:top w:val="single" w:sz="4" w:space="0" w:color="auto"/>
+              <w:left w:val="single" w:sz="4" w:space="0" w:color="auto"/>
+              <w:bottom w:val="single" w:sz="4" w:space="0" w:color="auto"/>
+              <w:right w:val="single" w:sz="4" w:space="0" w:color="auto"/>
+            </w:tcBorders>
           </w:tcPr>
           <w:p>
             <w:pPr>
@@ -2839,6 +2887,7 @@
         <w:rPr>
           <w:rFonts w:cs="Times New Roman"/>
           <w:noProof/>
+          <w:lang w:val="id-ID" w:eastAsia="id-ID"/>
         </w:rPr>
         <w:lastRenderedPageBreak/>
         <mc:AlternateContent>
@@ -2905,6 +2954,7 @@
         <w:rPr>
           <w:rFonts w:cs="Times New Roman"/>
           <w:noProof/>
+          <w:lang w:val="id-ID" w:eastAsia="id-ID"/>
         </w:rPr>
         <mc:AlternateContent>
           <mc:Choice Requires="wps">
@@ -2970,6 +3020,7 @@
         <w:rPr>
           <w:rFonts w:cs="Times New Roman"/>
           <w:noProof/>
+          <w:lang w:val="id-ID" w:eastAsia="id-ID"/>
         </w:rPr>
         <w:drawing>
           <wp:anchor distT="0" distB="0" distL="114300" distR="114300" simplePos="0" relativeHeight="251687936" behindDoc="1" locked="0" layoutInCell="1" allowOverlap="1" wp14:anchorId="216E1990" wp14:editId="17D76688">
@@ -3145,6 +3196,7 @@
     </w:p>
     <w:p>
       <w:pPr>
+        <w:spacing w:line="360" w:lineRule="auto"/>
         <w:ind w:left="1418"/>
         <w:jc w:val="center"/>
         <w:rPr>
@@ -3756,6 +3808,7 @@
         <w:rPr>
           <w:rFonts w:cs="Times New Roman"/>
           <w:noProof/>
+          <w:lang w:val="id-ID" w:eastAsia="id-ID"/>
         </w:rPr>
         <w:lastRenderedPageBreak/>
         <mc:AlternateContent>
@@ -3822,6 +3875,7 @@
         <w:rPr>
           <w:rFonts w:cs="Times New Roman"/>
           <w:noProof/>
+          <w:lang w:val="id-ID" w:eastAsia="id-ID"/>
         </w:rPr>
         <mc:AlternateContent>
           <mc:Choice Requires="wps">
@@ -3887,6 +3941,7 @@
         <w:rPr>
           <w:rFonts w:cs="Times New Roman"/>
           <w:noProof/>
+          <w:lang w:val="id-ID" w:eastAsia="id-ID"/>
         </w:rPr>
         <w:drawing>
           <wp:anchor distT="0" distB="0" distL="114300" distR="114300" simplePos="0" relativeHeight="251683840" behindDoc="1" locked="0" layoutInCell="1" allowOverlap="1" wp14:anchorId="05C46347" wp14:editId="5A214E6B">
@@ -5394,6 +5449,7 @@
       <w:r>
         <w:rPr>
           <w:noProof/>
+          <w:lang w:val="id-ID" w:eastAsia="id-ID"/>
         </w:rPr>
         <mc:AlternateContent>
           <mc:Choice Requires="wps">
@@ -5459,37 +5515,12 @@
                                 <w:szCs w:val="20"/>
                               </w:rPr>
                             </w:pPr>
-                            <w:proofErr w:type="spellStart"/>
                             <w:r>
                               <w:rPr>
                                 <w:sz w:val="22"/>
                                 <w:szCs w:val="20"/>
                               </w:rPr>
-                              <w:t>Dosen</w:t>
-                            </w:r>
-                            <w:proofErr w:type="spellEnd"/>
-                            <w:r>
-                              <w:rPr>
-                                <w:sz w:val="22"/>
-                                <w:szCs w:val="20"/>
-                              </w:rPr>
-                              <w:t xml:space="preserve"> </w:t>
-                            </w:r>
-                            <w:proofErr w:type="spellStart"/>
-                            <w:r>
-                              <w:rPr>
-                                <w:sz w:val="22"/>
-                                <w:szCs w:val="20"/>
-                              </w:rPr>
-                              <w:t>Penguji</w:t>
-                            </w:r>
-                            <w:proofErr w:type="spellEnd"/>
-                            <w:r>
-                              <w:rPr>
-                                <w:sz w:val="22"/>
-                                <w:szCs w:val="20"/>
-                              </w:rPr>
-                              <w:t>,</w:t>
+                              <w:t>Dosen Penguji,</w:t>
                             </w:r>
                           </w:p>
                         </w:txbxContent>
@@ -5804,14 +5835,7 @@
                 <w:sz w:val="22"/>
                 <w:szCs w:val="20"/>
               </w:rPr>
-              <w:t>66 – 7</w:t>
-            </w:r>
-            <w:r>
-              <w:rPr>
-                <w:sz w:val="22"/>
-                <w:szCs w:val="20"/>
-              </w:rPr>
-              <w:t>0</w:t>
+              <w:t>66 – 70</w:t>
             </w:r>
           </w:p>
         </w:tc>
@@ -6072,6 +6096,7 @@
         <w:rPr>
           <w:rFonts w:cs="Times New Roman"/>
           <w:noProof/>
+          <w:lang w:val="id-ID" w:eastAsia="id-ID"/>
         </w:rPr>
         <w:lastRenderedPageBreak/>
         <mc:AlternateContent>
@@ -6138,6 +6163,7 @@
         <w:rPr>
           <w:rFonts w:cs="Times New Roman"/>
           <w:noProof/>
+          <w:lang w:val="id-ID" w:eastAsia="id-ID"/>
         </w:rPr>
         <mc:AlternateContent>
           <mc:Choice Requires="wps">
@@ -6203,6 +6229,7 @@
         <w:rPr>
           <w:rFonts w:cs="Times New Roman"/>
           <w:noProof/>
+          <w:lang w:val="id-ID" w:eastAsia="id-ID"/>
         </w:rPr>
         <w:drawing>
           <wp:anchor distT="0" distB="0" distL="114300" distR="114300" simplePos="0" relativeHeight="251694080" behindDoc="1" locked="0" layoutInCell="1" allowOverlap="1" wp14:anchorId="414C43D4" wp14:editId="25D2ED51">
@@ -7555,10 +7582,7 @@
           <w:p>
             <w:proofErr w:type="spellStart"/>
             <w:r>
-              <w:t>Mengetahu</w:t>
-            </w:r>
-            <w:r>
-              <w:t>i</w:t>
+              <w:t>Mengetahui</w:t>
             </w:r>
             <w:proofErr w:type="spellEnd"/>
           </w:p>
@@ -7642,10 +7666,7 @@
             <w:proofErr w:type="spellStart"/>
             <w:proofErr w:type="gramStart"/>
             <w:r>
-              <w:t>M.S</w:t>
-            </w:r>
-            <w:r>
-              <w:t>i</w:t>
+              <w:t>M.Si</w:t>
             </w:r>
             <w:proofErr w:type="spellEnd"/>
             <w:proofErr w:type="gramEnd"/>
@@ -7668,6 +7689,7 @@
         <w:rPr>
           <w:rFonts w:cs="Times New Roman"/>
           <w:noProof/>
+          <w:lang w:val="id-ID" w:eastAsia="id-ID"/>
         </w:rPr>
         <w:lastRenderedPageBreak/>
         <mc:AlternateContent>
@@ -7734,6 +7756,7 @@
         <w:rPr>
           <w:rFonts w:cs="Times New Roman"/>
           <w:noProof/>
+          <w:lang w:val="id-ID" w:eastAsia="id-ID"/>
         </w:rPr>
         <mc:AlternateContent>
           <mc:Choice Requires="wps">
@@ -7799,6 +7822,7 @@
         <w:rPr>
           <w:rFonts w:cs="Times New Roman"/>
           <w:noProof/>
+          <w:lang w:val="id-ID" w:eastAsia="id-ID"/>
         </w:rPr>
         <w:drawing>
           <wp:anchor distT="0" distB="0" distL="114300" distR="114300" simplePos="0" relativeHeight="251698176" behindDoc="1" locked="0" layoutInCell="1" allowOverlap="1" wp14:anchorId="4B7B8819" wp14:editId="5D210258">
@@ -9148,10 +9172,7 @@
             </w:pPr>
             <w:proofErr w:type="gramStart"/>
             <w:r>
-              <w:t>Malang,</w:t>
-            </w:r>
-            <w:r>
-              <w:t>…</w:t>
+              <w:t>Malang,…</w:t>
             </w:r>
             <w:proofErr w:type="gramEnd"/>
             <w:r>
@@ -10049,7 +10070,6 @@
     <w:lsdException w:name="HTML Sample" w:semiHidden="1" w:unhideWhenUsed="1"/>
     <w:lsdException w:name="HTML Typewriter" w:semiHidden="1" w:unhideWhenUsed="1"/>
     <w:lsdException w:name="HTML Variable" w:semiHidden="1" w:unhideWhenUsed="1"/>
-    <w:lsdException w:name="Normal Table" w:semiHidden="1" w:unhideWhenUsed="1"/>
     <w:lsdException w:name="annotation subject" w:semiHidden="1" w:unhideWhenUsed="1"/>
     <w:lsdException w:name="No List" w:semiHidden="1" w:unhideWhenUsed="1"/>
     <w:lsdException w:name="Outline List 1" w:semiHidden="1" w:unhideWhenUsed="1"/>
@@ -10092,11 +10112,8 @@
     <w:lsdException w:name="Table Contemporary" w:semiHidden="1" w:unhideWhenUsed="1"/>
     <w:lsdException w:name="Table Elegant" w:semiHidden="1" w:unhideWhenUsed="1"/>
     <w:lsdException w:name="Table Professional" w:semiHidden="1" w:unhideWhenUsed="1"/>
-    <w:lsdException w:name="Table Subtle 1" w:semiHidden="1" w:unhideWhenUsed="1"/>
     <w:lsdException w:name="Table Subtle 2" w:semiHidden="1" w:unhideWhenUsed="1"/>
     <w:lsdException w:name="Table Web 1" w:semiHidden="1" w:unhideWhenUsed="1"/>
-    <w:lsdException w:name="Table Web 2" w:semiHidden="1" w:unhideWhenUsed="1"/>
-    <w:lsdException w:name="Table Web 3" w:semiHidden="1" w:unhideWhenUsed="1"/>
     <w:lsdException w:name="Balloon Text" w:semiHidden="1" w:unhideWhenUsed="1"/>
     <w:lsdException w:name="Table Grid" w:uiPriority="39"/>
     <w:lsdException w:name="Table Theme" w:semiHidden="1" w:unhideWhenUsed="1"/>

</xml_diff>